<commit_message>
Analyse de la réaprtition du temps de travail IV
</commit_message>
<xml_diff>
--- a/Dossiers personnels/Adrien/AnalyseDeRépartitionDuTemps.docx
+++ b/Dossiers personnels/Adrien/AnalyseDeRépartitionDuTemps.docx
@@ -5,6 +5,7 @@
     <w:p>
       <w:pPr>
         <w:pStyle w:val="Titre1"/>
+        <w:jc w:val="both"/>
         <w:rPr>
           <w:lang w:val="fr-CH"/>
         </w:rPr>
@@ -24,6 +25,7 @@
     </w:p>
     <w:p>
       <w:pPr>
+        <w:jc w:val="both"/>
         <w:rPr>
           <w:lang w:val="fr-CH"/>
         </w:rPr>
@@ -38,6 +40,7 @@
     <w:p>
       <w:pPr>
         <w:keepNext/>
+        <w:jc w:val="both"/>
       </w:pPr>
       <w:r>
         <w:rPr>
@@ -97,7 +100,7 @@
     <w:p>
       <w:pPr>
         <w:pStyle w:val="Lgende"/>
-        <w:jc w:val="center"/>
+        <w:jc w:val="both"/>
         <w:rPr>
           <w:lang w:val="fr-CH"/>
         </w:rPr>
@@ -139,6 +142,7 @@
     </w:p>
     <w:p>
       <w:pPr>
+        <w:jc w:val="both"/>
         <w:rPr>
           <w:lang w:val="fr-CH"/>
         </w:rPr>
@@ -152,6 +156,7 @@
     </w:p>
     <w:p>
       <w:pPr>
+        <w:jc w:val="both"/>
         <w:rPr>
           <w:lang w:val="fr-CH"/>
         </w:rPr>
@@ -165,20 +170,134 @@
     </w:p>
     <w:p>
       <w:pPr>
-        <w:rPr>
-          <w:lang w:val="fr-CH"/>
-        </w:rPr>
-      </w:pPr>
-      <w:r>
-        <w:rPr>
-          <w:lang w:val="fr-CH"/>
-        </w:rPr>
-        <w:t>Voici une répartition des heures de travail planifiées réparties en catégories :</w:t>
+        <w:jc w:val="both"/>
+        <w:rPr>
+          <w:lang w:val="fr-CH"/>
+        </w:rPr>
+      </w:pPr>
+      <w:r>
+        <w:rPr>
+          <w:lang w:val="fr-CH"/>
+        </w:rPr>
+        <w:t>Nous avons rapidement compris que l'ordre de réalisation prévu des tâches était erroné, principalement avec la planification de la réalisation du undo/</w:t>
+      </w:r>
+      <w:proofErr w:type="spellStart"/>
+      <w:r>
+        <w:rPr>
+          <w:lang w:val="fr-CH"/>
+        </w:rPr>
+        <w:t>redo</w:t>
+      </w:r>
+      <w:proofErr w:type="spellEnd"/>
+      <w:r>
+        <w:rPr>
+          <w:lang w:val="fr-CH"/>
+        </w:rPr>
+        <w:t xml:space="preserve"> en semaine 9. En effet nous avons rapidement compris que l'intégralité des outils allait devoir implémenter les fonctionnalités requises par l'historique pour que ce dernier fonctionne. Nous avons donc procédé à une redistribution des priorités de réalisation des tâches. </w:t>
       </w:r>
     </w:p>
     <w:p>
       <w:pPr>
+        <w:jc w:val="both"/>
+        <w:rPr>
+          <w:lang w:val="fr-CH"/>
+        </w:rPr>
+      </w:pPr>
+      <w:r>
+        <w:rPr>
+          <w:lang w:val="fr-CH"/>
+        </w:rPr>
+        <w:t xml:space="preserve">Face à ce problème, notre erreur a été de ne pas modifier la planification directement sur le fichier de base. Nous avons commencé par mettre la priorité sur l'historique en pensant qu'un simple décalage ne demandait pas de modification cependant au fil des répercussions de tel ou tel. En parallèle avec le groupe qui développait l'historique, les autres se sont </w:t>
+      </w:r>
+      <w:r>
+        <w:rPr>
+          <w:lang w:val="fr-CH"/>
+        </w:rPr>
+        <w:t>réparti</w:t>
+      </w:r>
+      <w:r>
+        <w:rPr>
+          <w:lang w:val="fr-CH"/>
+        </w:rPr>
+        <w:t xml:space="preserve"> "à la volée" les tâches qui devaient suivre ce qui a rapidement provoquer un éloignement du planning initial. Au final nous nous sommes presque </w:t>
+      </w:r>
+      <w:r>
+        <w:rPr>
+          <w:lang w:val="fr-CH"/>
+        </w:rPr>
+        <w:t>basés</w:t>
+      </w:r>
+      <w:bookmarkStart w:id="0" w:name="_GoBack"/>
+      <w:bookmarkEnd w:id="0"/>
+      <w:r>
+        <w:rPr>
+          <w:lang w:val="fr-CH"/>
+        </w:rPr>
+        <w:t xml:space="preserve"> sur une méthode AGILE avec une répartition des fonctionnalités a implémenter à la volée où chacun prenait la fonctionnalité suivante à implémenter lorsqu'il avait finit celle sur laquelle il travaillait.</w:t>
+      </w:r>
+    </w:p>
+    <w:p>
+      <w:pPr>
+        <w:jc w:val="both"/>
+        <w:rPr>
+          <w:lang w:val="fr-CH"/>
+        </w:rPr>
+      </w:pPr>
+      <w:r>
+        <w:rPr>
+          <w:lang w:val="fr-CH"/>
+        </w:rPr>
+        <w:t>Bien que toutes les fonctionnalités aient pu être traité avec cette méthode, elle pose le problème majeur qu'il nous a été impossible de réaliser un gant a posteriori pour comparer avec la planification initiale l'ordre de réalisation des tâches.</w:t>
+      </w:r>
+    </w:p>
+    <w:p>
+      <w:pPr>
+        <w:jc w:val="both"/>
+        <w:rPr>
+          <w:lang w:val="fr-CH"/>
+        </w:rPr>
+      </w:pPr>
+      <w:r>
+        <w:rPr>
+          <w:lang w:val="fr-CH"/>
+        </w:rPr>
+        <w:t>Afin de proposer une analyse de planification sensée, nous avons choisit de répartir les tâches en catégories et de nous concentrer sur la différence entre les temps prévus initialement pour la réalisation de chacune des catégories et le temps effectif utilisée.</w:t>
+      </w:r>
+    </w:p>
+    <w:p>
+      <w:pPr>
+        <w:jc w:val="both"/>
+        <w:rPr>
+          <w:lang w:val="fr-CH"/>
+        </w:rPr>
+      </w:pPr>
+    </w:p>
+    <w:p>
+      <w:pPr>
+        <w:jc w:val="both"/>
+        <w:rPr>
+          <w:lang w:val="fr-CH"/>
+        </w:rPr>
+      </w:pPr>
+    </w:p>
+    <w:p>
+      <w:pPr>
+        <w:jc w:val="both"/>
+        <w:rPr>
+          <w:lang w:val="fr-CH"/>
+        </w:rPr>
+      </w:pPr>
+      <w:r>
+        <w:rPr>
+          <w:lang w:val="fr-CH"/>
+        </w:rPr>
+        <w:t>Voici une répartition des heures de travail planifiées réparties en catégories :</w:t>
+      </w:r>
+    </w:p>
+    <w:p>
+      <w:pPr>
         <w:keepNext/>
+        <w:jc w:val="center"/>
       </w:pPr>
       <w:r>
         <w:rPr>
@@ -251,6 +370,7 @@
     </w:p>
     <w:p>
       <w:pPr>
+        <w:jc w:val="both"/>
         <w:rPr>
           <w:lang w:val="fr-CH"/>
         </w:rPr>
@@ -269,6 +389,7 @@
           <w:ilvl w:val="0"/>
           <w:numId w:val="2"/>
         </w:numPr>
+        <w:jc w:val="both"/>
         <w:rPr>
           <w:lang w:val="fr-CH"/>
         </w:rPr>
@@ -301,6 +422,7 @@
           <w:ilvl w:val="0"/>
           <w:numId w:val="2"/>
         </w:numPr>
+        <w:jc w:val="both"/>
         <w:rPr>
           <w:lang w:val="fr-CH"/>
         </w:rPr>
@@ -318,8 +440,6 @@
         </w:rPr>
         <w:t xml:space="preserve"> : la réalisation de la présentation du projet.</w:t>
       </w:r>
-      <w:bookmarkStart w:id="0" w:name="_GoBack"/>
-      <w:bookmarkEnd w:id="0"/>
     </w:p>
     <w:p>
       <w:pPr>
@@ -328,6 +448,7 @@
           <w:ilvl w:val="0"/>
           <w:numId w:val="2"/>
         </w:numPr>
+        <w:jc w:val="both"/>
         <w:rPr>
           <w:lang w:val="fr-CH"/>
         </w:rPr>
@@ -367,6 +488,7 @@
           <w:ilvl w:val="0"/>
           <w:numId w:val="2"/>
         </w:numPr>
+        <w:jc w:val="both"/>
         <w:rPr>
           <w:lang w:val="fr-CH"/>
         </w:rPr>
@@ -392,6 +514,7 @@
           <w:ilvl w:val="0"/>
           <w:numId w:val="2"/>
         </w:numPr>
+        <w:jc w:val="both"/>
         <w:rPr>
           <w:lang w:val="fr-CH"/>
         </w:rPr>
@@ -439,6 +562,7 @@
           <w:ilvl w:val="0"/>
           <w:numId w:val="2"/>
         </w:numPr>
+        <w:jc w:val="both"/>
         <w:rPr>
           <w:lang w:val="fr-CH"/>
         </w:rPr>
@@ -506,6 +630,7 @@
           <w:ilvl w:val="0"/>
           <w:numId w:val="2"/>
         </w:numPr>
+        <w:jc w:val="both"/>
         <w:rPr>
           <w:lang w:val="fr-CH"/>
         </w:rPr>
@@ -545,6 +670,7 @@
           <w:ilvl w:val="0"/>
           <w:numId w:val="2"/>
         </w:numPr>
+        <w:jc w:val="both"/>
         <w:rPr>
           <w:lang w:val="fr-CH"/>
         </w:rPr>
@@ -584,6 +710,7 @@
           <w:ilvl w:val="0"/>
           <w:numId w:val="2"/>
         </w:numPr>
+        <w:jc w:val="both"/>
         <w:rPr>
           <w:lang w:val="fr-CH"/>
         </w:rPr>
@@ -621,6 +748,7 @@
           <w:ilvl w:val="0"/>
           <w:numId w:val="2"/>
         </w:numPr>
+        <w:jc w:val="both"/>
         <w:rPr>
           <w:lang w:val="fr-CH"/>
         </w:rPr>
@@ -653,6 +781,7 @@
     </w:p>
     <w:p>
       <w:pPr>
+        <w:jc w:val="both"/>
         <w:rPr>
           <w:lang w:val="fr-CH"/>
         </w:rPr>
@@ -712,6 +841,7 @@
     </w:p>
     <w:p>
       <w:pPr>
+        <w:jc w:val="both"/>
         <w:rPr>
           <w:lang w:val="fr-CH"/>
         </w:rPr>
@@ -752,6 +882,7 @@
     </w:p>
     <w:p>
       <w:pPr>
+        <w:jc w:val="both"/>
         <w:rPr>
           <w:lang w:val="fr-CH"/>
         </w:rPr>
@@ -765,6 +896,7 @@
     </w:p>
     <w:p>
       <w:pPr>
+        <w:jc w:val="both"/>
         <w:rPr>
           <w:lang w:val="fr-CH"/>
         </w:rPr>
@@ -784,6 +916,7 @@
     </w:p>
     <w:p>
       <w:pPr>
+        <w:jc w:val="both"/>
         <w:rPr>
           <w:lang w:val="fr-CH"/>
         </w:rPr>
@@ -829,6 +962,7 @@
     </w:p>
     <w:p>
       <w:pPr>
+        <w:jc w:val="both"/>
         <w:rPr>
           <w:lang w:val="fr-CH"/>
         </w:rPr>
@@ -926,6 +1060,7 @@
     </w:p>
     <w:p>
       <w:pPr>
+        <w:jc w:val="both"/>
         <w:rPr>
           <w:lang w:val="fr-CH"/>
         </w:rPr>
@@ -953,6 +1088,7 @@
     </w:p>
     <w:p>
       <w:pPr>
+        <w:jc w:val="both"/>
         <w:rPr>
           <w:lang w:val="fr-CH"/>
         </w:rPr>
@@ -974,13 +1110,7 @@
         <w:rPr>
           <w:lang w:val="fr-CH"/>
         </w:rPr>
-        <w:t xml:space="preserve"> a elle-aussi pris </w:t>
-      </w:r>
-      <w:r>
-        <w:rPr>
-          <w:lang w:val="fr-CH"/>
-        </w:rPr>
-        <w:t xml:space="preserve">beaucoup plus de temps que prévu car nous avons du régulièrement refactoriser le code pour l'adapter à tel ou tel fonctionnalité que nous avons mis en place. A nouveau, cela est principalement du a la mauvaise connaissance de </w:t>
+        <w:t xml:space="preserve"> a elle-aussi pris beaucoup plus de temps que prévu car nous avons du régulièrement refactoriser le code pour l'adapter à tel ou tel fonctionnalité que nous avons mis en place. A nouveau, cela est principalement du a la mauvaise connaissance de </w:t>
       </w:r>
       <w:proofErr w:type="spellStart"/>
       <w:r>
@@ -1013,6 +1143,7 @@
     </w:p>
     <w:p>
       <w:pPr>
+        <w:jc w:val="both"/>
         <w:rPr>
           <w:lang w:val="fr-CH"/>
         </w:rPr>
@@ -1053,6 +1184,7 @@
     </w:p>
     <w:p>
       <w:pPr>
+        <w:jc w:val="both"/>
         <w:rPr>
           <w:lang w:val="fr-CH"/>
         </w:rPr>
@@ -1099,6 +1231,7 @@
     </w:p>
     <w:p>
       <w:pPr>
+        <w:jc w:val="both"/>
         <w:rPr>
           <w:lang w:val="fr-CH"/>
         </w:rPr>
@@ -1143,27 +1276,45 @@
     </w:p>
     <w:p>
       <w:pPr>
-        <w:rPr>
-          <w:lang w:val="fr-CH"/>
-        </w:rPr>
-      </w:pPr>
-      <w:proofErr w:type="gramStart"/>
-      <w:r>
-        <w:rPr>
-          <w:lang w:val="fr-CH"/>
-        </w:rPr>
-        <w:t>Le  reste</w:t>
-      </w:r>
-      <w:proofErr w:type="gramEnd"/>
-      <w:r>
-        <w:rPr>
-          <w:lang w:val="fr-CH"/>
-        </w:rPr>
-        <w:t xml:space="preserve"> du travail a pris à peut près le temps estimé, il est sans surprise que le développement d'un tel projet prenne plus de temps que prévu.</w:t>
+        <w:jc w:val="both"/>
+        <w:rPr>
+          <w:lang w:val="fr-CH"/>
+        </w:rPr>
+      </w:pPr>
+      <w:r>
+        <w:rPr>
+          <w:lang w:val="fr-CH"/>
+        </w:rPr>
+        <w:t>Le reste du travail a pris à peut près le temps estimé, il est sans surprise que</w:t>
+      </w:r>
+      <w:r>
+        <w:rPr>
+          <w:lang w:val="fr-CH"/>
+        </w:rPr>
+        <w:t>,</w:t>
+      </w:r>
+      <w:r>
+        <w:rPr>
+          <w:lang w:val="fr-CH"/>
+        </w:rPr>
+        <w:t xml:space="preserve"> </w:t>
+      </w:r>
+      <w:r>
+        <w:rPr>
+          <w:lang w:val="fr-CH"/>
+        </w:rPr>
+        <w:t xml:space="preserve">de manière générale, </w:t>
+      </w:r>
+      <w:r>
+        <w:rPr>
+          <w:lang w:val="fr-CH"/>
+        </w:rPr>
+        <w:t>le développement d'un tel projet prenne plus de temps que prévu.</w:t>
       </w:r>
     </w:p>
     <w:p>
       <w:pPr>
+        <w:jc w:val="both"/>
         <w:rPr>
           <w:lang w:val="fr-CH"/>
         </w:rPr>
@@ -1251,6 +1402,85 @@
     </w:p>
     <w:p>
       <w:pPr>
+        <w:jc w:val="both"/>
+        <w:rPr>
+          <w:lang w:val="fr-CH"/>
+        </w:rPr>
+      </w:pPr>
+      <w:r>
+        <w:rPr>
+          <w:lang w:val="fr-CH"/>
+        </w:rPr>
+        <w:br w:type="page"/>
+      </w:r>
+    </w:p>
+    <w:p>
+      <w:pPr>
+        <w:pStyle w:val="Titre1"/>
+        <w:jc w:val="both"/>
+        <w:rPr>
+          <w:lang w:val="fr-CH"/>
+        </w:rPr>
+      </w:pPr>
+      <w:r>
+        <w:rPr>
+          <w:lang w:val="fr-CH"/>
+        </w:rPr>
+        <w:lastRenderedPageBreak/>
+        <w:t>Conclusion</w:t>
+      </w:r>
+    </w:p>
+    <w:p>
+      <w:pPr>
+        <w:jc w:val="both"/>
+        <w:rPr>
+          <w:lang w:val="fr-CH"/>
+        </w:rPr>
+      </w:pPr>
+      <w:r>
+        <w:rPr>
+          <w:lang w:val="fr-CH"/>
+        </w:rPr>
+        <w:t>La planification initiale du projet a été un des points les plus difficile de tout le projet. Réaliser une planification aussi détaillée que celle qui nous était demandée relevait de l'impossible car nous n'avions aucune idée du temps que prendrait chaque tâche. Nous ne connaissions même pas encore le model que nous allions utiliser pour implémenter des fonctionnalités telles que l'historique ou la sauvegarde du projet d’où la difficulté à estimer la charge de travail qu'elle représenterait.</w:t>
+      </w:r>
+    </w:p>
+    <w:p>
+      <w:pPr>
+        <w:jc w:val="both"/>
+        <w:rPr>
+          <w:lang w:val="fr-CH"/>
+        </w:rPr>
+      </w:pPr>
+      <w:r>
+        <w:rPr>
+          <w:lang w:val="fr-CH"/>
+        </w:rPr>
+        <w:t>Paradoxalement, nous avons étudié, en parallèle de la réalisation du projet, des méthodes de travail dans le cadre du cours de Géni Logiciel qui nous auraient été fort utiles de connaître avant la réalisation d'un tel projet.</w:t>
+      </w:r>
+    </w:p>
+    <w:p>
+      <w:pPr>
+        <w:jc w:val="both"/>
+        <w:rPr>
+          <w:lang w:val="fr-CH"/>
+        </w:rPr>
+      </w:pPr>
+      <w:r>
+        <w:rPr>
+          <w:lang w:val="fr-CH"/>
+        </w:rPr>
+        <w:t xml:space="preserve">Si un tel projet était à refaire nous emploierions certainement une méthode plus flexible </w:t>
+      </w:r>
+      <w:r>
+        <w:rPr>
+          <w:lang w:val="fr-CH"/>
+        </w:rPr>
+        <w:t>et tolérantes face aux changements de direction.</w:t>
+      </w:r>
+    </w:p>
+    <w:p>
+      <w:pPr>
+        <w:jc w:val="both"/>
         <w:rPr>
           <w:lang w:val="fr-CH"/>
         </w:rPr>

</xml_diff>